<commit_message>
add note for @Transient strAmount field for the double amount to String amount convert.
</commit_message>
<xml_diff>
--- a/Documentation.docx
+++ b/Documentation.docx
@@ -3,6 +3,51 @@
 <w:document xmlns:wpc="http://schemas.microsoft.com/office/word/2010/wordprocessingCanvas" xmlns:mc="http://schemas.openxmlformats.org/markup-compatibility/2006" xmlns:o="urn:schemas-microsoft-com:office:office" xmlns:r="http://schemas.openxmlformats.org/officeDocument/2006/relationships" xmlns:m="http://schemas.openxmlformats.org/officeDocument/2006/math" xmlns:v="urn:schemas-microsoft-com:vml" xmlns:wp14="http://schemas.microsoft.com/office/word/2010/wordprocessingDrawing" xmlns:wp="http://schemas.openxmlformats.org/drawingml/2006/wordprocessingDrawing" xmlns:w10="urn:schemas-microsoft-com:office:word" xmlns:w="http://schemas.openxmlformats.org/wordprocessingml/2006/main" xmlns:w14="http://schemas.microsoft.com/office/word/2010/wordml" xmlns:wpg="http://schemas.microsoft.com/office/word/2010/wordprocessingGroup" xmlns:wpi="http://schemas.microsoft.com/office/word/2010/wordprocessingInk" xmlns:wne="http://schemas.microsoft.com/office/word/2006/wordml" xmlns:wps="http://schemas.microsoft.com/office/word/2010/wordprocessingShape" mc:Ignorable="w14 wp14">
   <w:body>
     <w:p>
+      <w:r>
+        <w:rPr>
+          <w:b/>
+        </w:rPr>
+        <w:t>Note:</w:t>
+      </w:r>
+      <w:r>
+        <w:t xml:space="preserve"> I have introduced another </w:t>
+      </w:r>
+      <w:r>
+        <w:rPr>
+          <w:b/>
+        </w:rPr>
+        <w:t xml:space="preserve">@Transient </w:t>
+      </w:r>
+      <w:proofErr w:type="spellStart"/>
+      <w:r>
+        <w:rPr>
+          <w:b/>
+        </w:rPr>
+        <w:t>strAmount</w:t>
+      </w:r>
+      <w:proofErr w:type="spellEnd"/>
+      <w:r>
+        <w:t xml:space="preserve"> field for the double amount to String amount convert. So need to change the request field </w:t>
+      </w:r>
+      <w:r>
+        <w:rPr>
+          <w:b/>
+        </w:rPr>
+        <w:t>amount</w:t>
+      </w:r>
+      <w:r>
+        <w:t xml:space="preserve"> to </w:t>
+      </w:r>
+      <w:proofErr w:type="spellStart"/>
+      <w:r>
+        <w:rPr>
+          <w:b/>
+        </w:rPr>
+        <w:t>strAmount</w:t>
+      </w:r>
+      <w:proofErr w:type="spellEnd"/>
+    </w:p>
+    <w:p>
       <w:pPr>
         <w:rPr>
           <w:rStyle w:val="fontstyle01"/>
@@ -41,36 +86,36 @@
         </w:rPr>
         <w:t>asic spring-boot application</w:t>
       </w:r>
+    </w:p>
+    <w:p>
+      <w:pPr>
+        <w:rPr>
+          <w:rStyle w:val="fontstyle01"/>
+        </w:rPr>
+      </w:pPr>
+      <w:r>
+        <w:rPr>
+          <w:rStyle w:val="fontstyle01"/>
+        </w:rPr>
+        <w:t xml:space="preserve">Application name: </w:t>
+      </w:r>
+      <w:r>
+        <w:rPr>
+          <w:rStyle w:val="fontstyle01"/>
+        </w:rPr>
+        <w:t>spring-boot</w:t>
+      </w:r>
+    </w:p>
+    <w:p>
+      <w:r>
+        <w:t>Server port</w:t>
+      </w:r>
+      <w:proofErr w:type="gramStart"/>
+      <w:r>
+        <w:t>:8080</w:t>
+      </w:r>
       <w:bookmarkStart w:id="0" w:name="_GoBack"/>
       <w:bookmarkEnd w:id="0"/>
-    </w:p>
-    <w:p>
-      <w:pPr>
-        <w:rPr>
-          <w:rStyle w:val="fontstyle01"/>
-        </w:rPr>
-      </w:pPr>
-      <w:r>
-        <w:rPr>
-          <w:rStyle w:val="fontstyle01"/>
-        </w:rPr>
-        <w:t xml:space="preserve">Application name: </w:t>
-      </w:r>
-      <w:r>
-        <w:rPr>
-          <w:rStyle w:val="fontstyle01"/>
-        </w:rPr>
-        <w:t>spring-boot</w:t>
-      </w:r>
-    </w:p>
-    <w:p>
-      <w:r>
-        <w:t>Server port</w:t>
-      </w:r>
-      <w:proofErr w:type="gramStart"/>
-      <w:r>
-        <w:t>:8080</w:t>
-      </w:r>
       <w:proofErr w:type="gramEnd"/>
     </w:p>
     <w:p>
@@ -1051,6 +1096,7 @@
           <w:sz w:val="18"/>
           <w:szCs w:val="18"/>
         </w:rPr>
+        <w:lastRenderedPageBreak/>
         <w:t>"</w:t>
       </w:r>
       <w:proofErr w:type="spellStart"/>
@@ -1351,7 +1397,6 @@
           <w:sz w:val="18"/>
           <w:szCs w:val="18"/>
         </w:rPr>
-        <w:lastRenderedPageBreak/>
         <w:t>"</w:t>
       </w:r>
       <w:proofErr w:type="gramStart"/>

</xml_diff>

<commit_message>
change file name SQL to sql
</commit_message>
<xml_diff>
--- a/Documentation.docx
+++ b/Documentation.docx
@@ -3,6 +3,11 @@
 <w:document xmlns:wpc="http://schemas.microsoft.com/office/word/2010/wordprocessingCanvas" xmlns:mc="http://schemas.openxmlformats.org/markup-compatibility/2006" xmlns:o="urn:schemas-microsoft-com:office:office" xmlns:r="http://schemas.openxmlformats.org/officeDocument/2006/relationships" xmlns:m="http://schemas.openxmlformats.org/officeDocument/2006/math" xmlns:v="urn:schemas-microsoft-com:vml" xmlns:wp14="http://schemas.microsoft.com/office/word/2010/wordprocessingDrawing" xmlns:wp="http://schemas.openxmlformats.org/drawingml/2006/wordprocessingDrawing" xmlns:w10="urn:schemas-microsoft-com:office:word" xmlns:w="http://schemas.openxmlformats.org/wordprocessingml/2006/main" xmlns:w14="http://schemas.microsoft.com/office/word/2010/wordml" xmlns:wpg="http://schemas.microsoft.com/office/word/2010/wordprocessingGroup" xmlns:wpi="http://schemas.microsoft.com/office/word/2010/wordprocessingInk" xmlns:wne="http://schemas.microsoft.com/office/word/2006/wordml" xmlns:wps="http://schemas.microsoft.com/office/word/2010/wordprocessingShape" mc:Ignorable="w14 wp14">
   <w:body>
     <w:p>
+      <w:pPr>
+        <w:rPr>
+          <w:b/>
+        </w:rPr>
+      </w:pPr>
       <w:r>
         <w:rPr>
           <w:b/>
@@ -50,6 +55,154 @@
     <w:p>
       <w:pPr>
         <w:rPr>
+          <w:b/>
+        </w:rPr>
+      </w:pPr>
+    </w:p>
+    <w:p>
+      <w:pPr>
+        <w:rPr>
+          <w:rFonts w:ascii="Arial-BoldMT" w:hAnsi="Arial-BoldMT"/>
+          <w:b/>
+          <w:bCs/>
+          <w:color w:val="000000"/>
+          <w:sz w:val="24"/>
+          <w:szCs w:val="24"/>
+        </w:rPr>
+      </w:pPr>
+      <w:r>
+        <w:rPr>
+          <w:rFonts w:ascii="Arial-BoldMT" w:hAnsi="Arial-BoldMT"/>
+          <w:b/>
+          <w:bCs/>
+          <w:color w:val="000000"/>
+          <w:sz w:val="24"/>
+          <w:szCs w:val="24"/>
+        </w:rPr>
+        <w:t>Questionnaire</w:t>
+      </w:r>
+      <w:r>
+        <w:rPr>
+          <w:rFonts w:ascii="Arial-BoldMT" w:hAnsi="Arial-BoldMT"/>
+          <w:b/>
+          <w:bCs/>
+          <w:color w:val="000000"/>
+          <w:sz w:val="24"/>
+          <w:szCs w:val="24"/>
+        </w:rPr>
+        <w:t xml:space="preserve"> 1 to 5 answer in </w:t>
+      </w:r>
+      <w:r>
+        <w:rPr>
+          <w:rFonts w:ascii="Arial-BoldMT" w:hAnsi="Arial-BoldMT"/>
+          <w:b/>
+          <w:bCs/>
+          <w:color w:val="000000"/>
+          <w:sz w:val="24"/>
+          <w:szCs w:val="24"/>
+        </w:rPr>
+        <w:t xml:space="preserve">attached </w:t>
+      </w:r>
+      <w:r>
+        <w:rPr>
+          <w:rFonts w:ascii="Arial-BoldMT" w:hAnsi="Arial-BoldMT"/>
+          <w:b/>
+          <w:bCs/>
+          <w:color w:val="000000"/>
+          <w:sz w:val="24"/>
+          <w:szCs w:val="24"/>
+        </w:rPr>
+        <w:t>question-answer</w:t>
+      </w:r>
+      <w:r>
+        <w:rPr>
+          <w:rFonts w:ascii="Arial-BoldMT" w:hAnsi="Arial-BoldMT"/>
+          <w:b/>
+          <w:bCs/>
+          <w:color w:val="000000"/>
+          <w:sz w:val="24"/>
+          <w:szCs w:val="24"/>
+        </w:rPr>
+        <w:t xml:space="preserve"> file</w:t>
+      </w:r>
+    </w:p>
+    <w:p>
+      <w:pPr>
+        <w:rPr>
+          <w:sz w:val="24"/>
+          <w:szCs w:val="24"/>
+        </w:rPr>
+      </w:pPr>
+      <w:r>
+        <w:rPr>
+          <w:rFonts w:ascii="Arial-BoldMT" w:hAnsi="Arial-BoldMT"/>
+          <w:b/>
+          <w:bCs/>
+          <w:color w:val="000000"/>
+          <w:sz w:val="24"/>
+          <w:szCs w:val="24"/>
+        </w:rPr>
+        <w:t xml:space="preserve">1.1 </w:t>
+      </w:r>
+      <w:r>
+        <w:rPr>
+          <w:rFonts w:ascii="Arial-BoldMT" w:hAnsi="Arial-BoldMT"/>
+          <w:b/>
+          <w:bCs/>
+          <w:color w:val="000000"/>
+          <w:sz w:val="24"/>
+          <w:szCs w:val="24"/>
+        </w:rPr>
+        <w:t>A</w:t>
+      </w:r>
+      <w:r>
+        <w:rPr>
+          <w:rFonts w:ascii="Arial-BoldMT" w:hAnsi="Arial-BoldMT"/>
+          <w:b/>
+          <w:bCs/>
+          <w:color w:val="000000"/>
+          <w:sz w:val="24"/>
+          <w:szCs w:val="24"/>
+        </w:rPr>
+        <w:t>nswer in</w:t>
+      </w:r>
+      <w:r>
+        <w:rPr>
+          <w:rFonts w:ascii="Arial-BoldMT" w:hAnsi="Arial-BoldMT"/>
+          <w:b/>
+          <w:bCs/>
+          <w:color w:val="000000"/>
+          <w:sz w:val="24"/>
+          <w:szCs w:val="24"/>
+        </w:rPr>
+        <w:t xml:space="preserve"> </w:t>
+      </w:r>
+      <w:r>
+        <w:rPr>
+          <w:rFonts w:ascii="Arial-BoldMT" w:hAnsi="Arial-BoldMT"/>
+          <w:b/>
+          <w:bCs/>
+          <w:color w:val="000000"/>
+          <w:sz w:val="24"/>
+          <w:szCs w:val="24"/>
+        </w:rPr>
+        <w:t>attached</w:t>
+      </w:r>
+      <w:r>
+        <w:rPr>
+          <w:rFonts w:ascii="Arial-BoldMT" w:hAnsi="Arial-BoldMT"/>
+          <w:b/>
+          <w:bCs/>
+          <w:color w:val="000000"/>
+          <w:sz w:val="24"/>
+          <w:szCs w:val="24"/>
+        </w:rPr>
+        <w:t xml:space="preserve"> SQL file</w:t>
+      </w:r>
+    </w:p>
+    <w:p>
+      <w:pPr>
+        <w:rPr>
           <w:rStyle w:val="fontstyle01"/>
           <w:b/>
         </w:rPr>
@@ -85,37 +238,37 @@
           <w:b/>
         </w:rPr>
         <w:t>asic spring-boot application</w:t>
-      </w:r>
-    </w:p>
-    <w:p>
-      <w:pPr>
-        <w:rPr>
-          <w:rStyle w:val="fontstyle01"/>
-        </w:rPr>
-      </w:pPr>
-      <w:r>
-        <w:rPr>
-          <w:rStyle w:val="fontstyle01"/>
-        </w:rPr>
-        <w:t xml:space="preserve">Application name: </w:t>
-      </w:r>
-      <w:r>
-        <w:rPr>
-          <w:rStyle w:val="fontstyle01"/>
-        </w:rPr>
-        <w:t>spring-boot</w:t>
-      </w:r>
-    </w:p>
-    <w:p>
-      <w:r>
-        <w:t>Server port</w:t>
-      </w:r>
-      <w:proofErr w:type="gramStart"/>
-      <w:r>
-        <w:t>:8080</w:t>
       </w:r>
       <w:bookmarkStart w:id="0" w:name="_GoBack"/>
       <w:bookmarkEnd w:id="0"/>
+    </w:p>
+    <w:p>
+      <w:pPr>
+        <w:rPr>
+          <w:rStyle w:val="fontstyle01"/>
+        </w:rPr>
+      </w:pPr>
+      <w:r>
+        <w:rPr>
+          <w:rStyle w:val="fontstyle01"/>
+        </w:rPr>
+        <w:t xml:space="preserve">Application name: </w:t>
+      </w:r>
+      <w:r>
+        <w:rPr>
+          <w:rStyle w:val="fontstyle01"/>
+        </w:rPr>
+        <w:t>spring-boot</w:t>
+      </w:r>
+    </w:p>
+    <w:p>
+      <w:r>
+        <w:t>Server port</w:t>
+      </w:r>
+      <w:proofErr w:type="gramStart"/>
+      <w:r>
+        <w:t>:8080</w:t>
+      </w:r>
       <w:proofErr w:type="gramEnd"/>
     </w:p>
     <w:p>
@@ -916,6 +1069,7 @@
           <w:szCs w:val="20"/>
           <w:shd w:val="clear" w:color="auto" w:fill="E8F2FE"/>
         </w:rPr>
+        <w:lastRenderedPageBreak/>
         <w:t>Request Body</w:t>
       </w:r>
     </w:p>
@@ -1096,7 +1250,6 @@
           <w:sz w:val="18"/>
           <w:szCs w:val="18"/>
         </w:rPr>
-        <w:lastRenderedPageBreak/>
         <w:t>"</w:t>
       </w:r>
       <w:proofErr w:type="spellStart"/>

</xml_diff>